<commit_message>
Moved docs around and finalized MS for submission to Nature
</commit_message>
<xml_diff>
--- a/docs/CoverLetter.docx
+++ b/docs/CoverLetter.docx
@@ -4,6 +4,7 @@
   <w:body>
     <w:p>
       <w:pPr>
+        <w:ind w:right="15"/>
         <w:jc w:val="both"/>
         <w:rPr>
           <w:sz w:val="21"/>
@@ -15,11 +16,26 @@
           <w:sz w:val="21"/>
           <w:szCs w:val="21"/>
         </w:rPr>
-        <w:t>Dear Editors of Science,</w:t>
+        <w:t xml:space="preserve">Dear </w:t>
+      </w:r>
+      <w:r>
+        <w:rPr>
+          <w:sz w:val="21"/>
+          <w:szCs w:val="21"/>
+        </w:rPr>
+        <w:t>Nature Editors</w:t>
+      </w:r>
+      <w:r>
+        <w:rPr>
+          <w:sz w:val="21"/>
+          <w:szCs w:val="21"/>
+        </w:rPr>
+        <w:t>,</w:t>
       </w:r>
     </w:p>
     <w:p>
       <w:pPr>
+        <w:ind w:right="15"/>
         <w:jc w:val="both"/>
         <w:rPr>
           <w:sz w:val="21"/>
@@ -29,6 +45,7 @@
     </w:p>
     <w:p>
       <w:pPr>
+        <w:ind w:right="15"/>
         <w:jc w:val="both"/>
         <w:rPr>
           <w:sz w:val="21"/>
@@ -40,41 +57,63 @@
           <w:sz w:val="21"/>
           <w:szCs w:val="21"/>
         </w:rPr>
-        <w:t>On behalf of my coauthors Christopher Costello and John Lynham, I am pleased to submit our manuscript “</w:t>
-      </w:r>
-      <w:r>
-        <w:rPr>
-          <w:sz w:val="21"/>
-          <w:szCs w:val="21"/>
-        </w:rPr>
-        <w:t>Well-Designed Fishery Markets Enable Large-Scale Marine Conservation</w:t>
-      </w:r>
-      <w:r>
-        <w:rPr>
-          <w:sz w:val="21"/>
-          <w:szCs w:val="21"/>
-        </w:rPr>
-        <w:t xml:space="preserve">” for consideration as a Report in </w:t>
-      </w:r>
-      <w:r>
-        <w:rPr>
-          <w:i/>
-          <w:iCs/>
-          <w:sz w:val="21"/>
-          <w:szCs w:val="21"/>
-        </w:rPr>
-        <w:t>Science</w:t>
-      </w:r>
-      <w:r>
-        <w:rPr>
-          <w:sz w:val="21"/>
-          <w:szCs w:val="21"/>
-        </w:rPr>
-        <w:t>.</w:t>
+        <w:t xml:space="preserve">On behalf of my coauthors Christopher Costello and John </w:t>
+      </w:r>
+      <w:proofErr w:type="spellStart"/>
+      <w:r>
+        <w:rPr>
+          <w:sz w:val="21"/>
+          <w:szCs w:val="21"/>
+        </w:rPr>
+        <w:t>Lynham</w:t>
+      </w:r>
+      <w:proofErr w:type="spellEnd"/>
+      <w:r>
+        <w:rPr>
+          <w:sz w:val="21"/>
+          <w:szCs w:val="21"/>
+        </w:rPr>
+        <w:t>, I am pleased to submit our manuscript “</w:t>
+      </w:r>
+      <w:r>
+        <w:rPr>
+          <w:sz w:val="21"/>
+          <w:szCs w:val="21"/>
+        </w:rPr>
+        <w:t xml:space="preserve">Well-Designed </w:t>
+      </w:r>
+      <w:r>
+        <w:rPr>
+          <w:sz w:val="21"/>
+          <w:szCs w:val="21"/>
+        </w:rPr>
+        <w:t>Environmental</w:t>
+      </w:r>
+      <w:r>
+        <w:rPr>
+          <w:sz w:val="21"/>
+          <w:szCs w:val="21"/>
+        </w:rPr>
+        <w:t xml:space="preserve"> Markets Enable Large-Scale Marine Conservation</w:t>
+      </w:r>
+      <w:r>
+        <w:rPr>
+          <w:sz w:val="21"/>
+          <w:szCs w:val="21"/>
+        </w:rPr>
+        <w:t>” for consideration as a</w:t>
+      </w:r>
+      <w:r>
+        <w:rPr>
+          <w:sz w:val="21"/>
+          <w:szCs w:val="21"/>
+        </w:rPr>
+        <w:t>n Article in Nature.</w:t>
       </w:r>
     </w:p>
     <w:p>
       <w:pPr>
+        <w:ind w:right="15"/>
         <w:jc w:val="both"/>
         <w:rPr>
           <w:sz w:val="21"/>
@@ -84,6 +123,7 @@
     </w:p>
     <w:p>
       <w:pPr>
+        <w:ind w:right="15"/>
         <w:jc w:val="both"/>
         <w:rPr>
           <w:sz w:val="21"/>
@@ -95,11 +135,75 @@
           <w:sz w:val="21"/>
           <w:szCs w:val="21"/>
         </w:rPr>
-        <w:t>International goals aim to protect 10% of the oceans by 2020, and 30% by 2030. To meet these targets, large swaths of ocean (often 50% or more of a country’s EEZ) will have to be closed to fishing, potentially leading to large loses in fishery revenue.  Why would a country willingly commit to such conservation?  We show that cross-country fishery markets can be designed (if newly implemented) or modified (if they already exist) to promote, rather than penalize, large-scale conservation.</w:t>
+        <w:t xml:space="preserve">International goals aim to protect </w:t>
+      </w:r>
+      <w:r>
+        <w:rPr>
+          <w:sz w:val="21"/>
+          <w:szCs w:val="21"/>
+        </w:rPr>
+        <w:t>30% of the ocean</w:t>
+      </w:r>
+      <w:r>
+        <w:rPr>
+          <w:sz w:val="21"/>
+          <w:szCs w:val="21"/>
+        </w:rPr>
+        <w:t xml:space="preserve"> by 2030</w:t>
+      </w:r>
+      <w:r>
+        <w:rPr>
+          <w:sz w:val="21"/>
+          <w:szCs w:val="21"/>
+        </w:rPr>
+        <w:t>, but today</w:t>
+      </w:r>
+      <w:r>
+        <w:rPr>
+          <w:sz w:val="21"/>
+          <w:szCs w:val="21"/>
+        </w:rPr>
+        <w:t xml:space="preserve"> less than 3% of our oceans are </w:t>
+      </w:r>
+      <w:r>
+        <w:rPr>
+          <w:sz w:val="21"/>
+          <w:szCs w:val="21"/>
+        </w:rPr>
+        <w:t>strongly protected</w:t>
+      </w:r>
+      <w:r>
+        <w:rPr>
+          <w:sz w:val="21"/>
+          <w:szCs w:val="21"/>
+        </w:rPr>
+        <w:t>. If nations are to meet these ambitious goals, sudden large-sca</w:t>
+      </w:r>
+      <w:r>
+        <w:rPr>
+          <w:sz w:val="21"/>
+          <w:szCs w:val="21"/>
+        </w:rPr>
+        <w:t xml:space="preserve">le conservation </w:t>
+      </w:r>
+      <w:r>
+        <w:rPr>
+          <w:sz w:val="21"/>
+          <w:szCs w:val="21"/>
+        </w:rPr>
+        <w:t>will need</w:t>
+      </w:r>
+      <w:r>
+        <w:rPr>
+          <w:sz w:val="21"/>
+          <w:szCs w:val="21"/>
+        </w:rPr>
+        <w:t xml:space="preserve"> to be implemented in countries’ territorial waters.  This paper addresses the critical question of how countries can be incentivized to enact these protections, even when it implies a large loss in fishery revenues.</w:t>
       </w:r>
     </w:p>
     <w:p>
       <w:pPr>
+        <w:ind w:right="15"/>
         <w:jc w:val="both"/>
         <w:rPr>
           <w:sz w:val="21"/>
@@ -109,6 +213,7 @@
     </w:p>
     <w:p>
       <w:pPr>
+        <w:ind w:right="15"/>
         <w:jc w:val="both"/>
         <w:rPr>
           <w:sz w:val="21"/>
@@ -120,25 +225,75 @@
           <w:sz w:val="21"/>
           <w:szCs w:val="21"/>
         </w:rPr>
-        <w:t>We do this through a combination of spatial bioeconomic modeling and empirical analysis of larg</w:t>
-      </w:r>
-      <w:r>
-        <w:rPr>
-          <w:sz w:val="21"/>
-          <w:szCs w:val="21"/>
-        </w:rPr>
-        <w:t>e-</w:t>
-      </w:r>
-      <w:r>
-        <w:rPr>
-          <w:sz w:val="21"/>
-          <w:szCs w:val="21"/>
-        </w:rPr>
-        <w:t>scale closures in the Pacific using vessel-level tracking before, and after, closures. The model allows us to simulate different market designs and shows how successful implementation of large-scale Marine Protected Areas under effort markets depends on two key features: tradable fishing rights across countries and the rule for allocating rights across countries. Tradable fishing rights allow a country to capture the benefits of conservation by selling harvest rights to other countries; this dramatically reduces the cost of conservation. Allocating rights based on stock location, rather than previous fishing effort, ensures that a country is not penalized in the future for engaging in large scale conservation.</w:t>
+        <w:t xml:space="preserve">We show that a kind of environmental market, where countries trade fishing rights, can help solve this problem. </w:t>
+      </w:r>
+      <w:r>
+        <w:rPr>
+          <w:sz w:val="21"/>
+          <w:szCs w:val="21"/>
+        </w:rPr>
+        <w:t xml:space="preserve"> To do so, w</w:t>
+      </w:r>
+      <w:r>
+        <w:rPr>
+          <w:sz w:val="21"/>
+          <w:szCs w:val="21"/>
+        </w:rPr>
+        <w:t xml:space="preserve">e </w:t>
+      </w:r>
+      <w:r>
+        <w:rPr>
+          <w:sz w:val="21"/>
+          <w:szCs w:val="21"/>
+        </w:rPr>
+        <w:t xml:space="preserve">develop </w:t>
+      </w:r>
+      <w:r>
+        <w:rPr>
+          <w:sz w:val="21"/>
+          <w:szCs w:val="21"/>
+        </w:rPr>
+        <w:t>a novel spatial bioeconomic model</w:t>
+      </w:r>
+      <w:r>
+        <w:rPr>
+          <w:sz w:val="21"/>
+          <w:szCs w:val="21"/>
+        </w:rPr>
+        <w:t xml:space="preserve"> to simulate di</w:t>
+      </w:r>
+      <w:r>
+        <w:rPr>
+          <w:sz w:val="21"/>
+          <w:szCs w:val="21"/>
+        </w:rPr>
+        <w:t>fferent market designs and show</w:t>
+      </w:r>
+      <w:r>
+        <w:rPr>
+          <w:sz w:val="21"/>
+          <w:szCs w:val="21"/>
+        </w:rPr>
+        <w:t xml:space="preserve"> </w:t>
+      </w:r>
+      <w:r>
+        <w:rPr>
+          <w:sz w:val="21"/>
+          <w:szCs w:val="21"/>
+        </w:rPr>
+        <w:t>how market design features, such as allocation and trading across countries, can allow a country to capture the spillover benefits of their conservation, thus helping finance the conservation.</w:t>
+      </w:r>
+      <w:r>
+        <w:rPr>
+          <w:sz w:val="21"/>
+          <w:szCs w:val="21"/>
+        </w:rPr>
+        <w:t xml:space="preserve"> </w:t>
       </w:r>
     </w:p>
     <w:p>
       <w:pPr>
+        <w:ind w:right="15"/>
         <w:jc w:val="both"/>
         <w:rPr>
           <w:sz w:val="21"/>
@@ -148,6 +303,7 @@
     </w:p>
     <w:p>
       <w:pPr>
+        <w:ind w:right="15"/>
         <w:jc w:val="both"/>
         <w:rPr>
           <w:sz w:val="21"/>
@@ -159,7 +315,77 @@
           <w:sz w:val="21"/>
           <w:szCs w:val="21"/>
         </w:rPr>
-        <w:t>We then test the model with data from Phoenix Is</w:t>
+        <w:t>We</w:t>
+      </w:r>
+      <w:r>
+        <w:rPr>
+          <w:sz w:val="21"/>
+          <w:szCs w:val="21"/>
+        </w:rPr>
+        <w:t xml:space="preserve"> then</w:t>
+      </w:r>
+      <w:r>
+        <w:rPr>
+          <w:sz w:val="21"/>
+          <w:szCs w:val="21"/>
+        </w:rPr>
+        <w:t xml:space="preserve"> </w:t>
+      </w:r>
+      <w:r>
+        <w:rPr>
+          <w:sz w:val="21"/>
+          <w:szCs w:val="21"/>
+        </w:rPr>
+        <w:t>confront</w:t>
+      </w:r>
+      <w:r>
+        <w:rPr>
+          <w:sz w:val="21"/>
+          <w:szCs w:val="21"/>
+        </w:rPr>
+        <w:t xml:space="preserve"> </w:t>
+      </w:r>
+      <w:r>
+        <w:rPr>
+          <w:sz w:val="21"/>
+          <w:szCs w:val="21"/>
+        </w:rPr>
+        <w:t>our predictions</w:t>
+      </w:r>
+      <w:r>
+        <w:rPr>
+          <w:sz w:val="21"/>
+          <w:szCs w:val="21"/>
+        </w:rPr>
+        <w:t xml:space="preserve"> with </w:t>
+      </w:r>
+      <w:r>
+        <w:rPr>
+          <w:sz w:val="21"/>
+          <w:szCs w:val="21"/>
+        </w:rPr>
+        <w:t xml:space="preserve">vessel-level satellite tracking </w:t>
+      </w:r>
+      <w:r>
+        <w:rPr>
+          <w:sz w:val="21"/>
+          <w:szCs w:val="21"/>
+        </w:rPr>
+        <w:t>data from</w:t>
+      </w:r>
+      <w:r>
+        <w:rPr>
+          <w:sz w:val="21"/>
+          <w:szCs w:val="21"/>
+        </w:rPr>
+        <w:t xml:space="preserve"> the</w:t>
+      </w:r>
+      <w:r>
+        <w:rPr>
+          <w:sz w:val="21"/>
+          <w:szCs w:val="21"/>
+        </w:rPr>
+        <w:t xml:space="preserve"> Phoenix Is</w:t>
       </w:r>
       <w:r>
         <w:rPr>
@@ -173,11 +399,187 @@
           <w:sz w:val="21"/>
           <w:szCs w:val="21"/>
         </w:rPr>
-        <w:t>ands Protected Area (PIPA) one of the world’s largest Marine Protected Areas, implemented in 2015 by Kiribati. We continuously track position and activity of 313 tuna purse seiners operating in the region between 2012 and 2018 and quantify time spent in Kiribati and other countries’ waters, effort redistribution, and behavioral changes before and after the implementation of PIPA. Consistent with the model’s predictions, we find that fishing vessels that previous had fished in PIPA largely moved outside of Kiribati, but that because fishing rights were transferable across countries, the cost of conservation to Kiribati were substantially reduced. This is an important lesson for other Pacific Island nations currently considering large scale marine conservation.</w:t>
+        <w:t>ands Protected Area (PIPA</w:t>
+      </w:r>
+      <w:r>
+        <w:rPr>
+          <w:sz w:val="21"/>
+          <w:szCs w:val="21"/>
+        </w:rPr>
+        <w:t>)</w:t>
+      </w:r>
+      <w:r>
+        <w:rPr>
+          <w:sz w:val="21"/>
+          <w:szCs w:val="21"/>
+        </w:rPr>
+        <w:t xml:space="preserve"> </w:t>
+      </w:r>
+      <w:r>
+        <w:rPr>
+          <w:sz w:val="21"/>
+          <w:szCs w:val="21"/>
+        </w:rPr>
+        <w:t>implemented in 2015 by Kiribati</w:t>
+      </w:r>
+      <w:r>
+        <w:rPr>
+          <w:sz w:val="21"/>
+          <w:szCs w:val="21"/>
+        </w:rPr>
+        <w:t>. This</w:t>
+      </w:r>
+      <w:r>
+        <w:rPr>
+          <w:sz w:val="21"/>
+          <w:szCs w:val="21"/>
+        </w:rPr>
+        <w:t xml:space="preserve"> is</w:t>
+      </w:r>
+      <w:r>
+        <w:rPr>
+          <w:sz w:val="21"/>
+          <w:szCs w:val="21"/>
+        </w:rPr>
+        <w:t xml:space="preserve"> </w:t>
+      </w:r>
+      <w:r>
+        <w:rPr>
+          <w:sz w:val="21"/>
+          <w:szCs w:val="21"/>
+        </w:rPr>
+        <w:t>one of the world’s largest Marine Protected Areas</w:t>
+      </w:r>
+      <w:r>
+        <w:rPr>
+          <w:sz w:val="21"/>
+          <w:szCs w:val="21"/>
+        </w:rPr>
+        <w:t xml:space="preserve"> </w:t>
+      </w:r>
+      <w:r>
+        <w:rPr>
+          <w:sz w:val="21"/>
+          <w:szCs w:val="21"/>
+        </w:rPr>
+        <w:t xml:space="preserve">and is embedded in a fishery managed </w:t>
+      </w:r>
+      <w:r>
+        <w:rPr>
+          <w:sz w:val="21"/>
+          <w:szCs w:val="21"/>
+        </w:rPr>
+        <w:t>with</w:t>
+      </w:r>
+      <w:r>
+        <w:rPr>
+          <w:sz w:val="21"/>
+          <w:szCs w:val="21"/>
+        </w:rPr>
+        <w:t xml:space="preserve"> fishing effort </w:t>
+      </w:r>
+      <w:r>
+        <w:rPr>
+          <w:sz w:val="21"/>
+          <w:szCs w:val="21"/>
+        </w:rPr>
+        <w:t>markets</w:t>
+      </w:r>
+      <w:r>
+        <w:rPr>
+          <w:sz w:val="21"/>
+          <w:szCs w:val="21"/>
+        </w:rPr>
+        <w:t xml:space="preserve">. We track </w:t>
+      </w:r>
+      <w:r>
+        <w:rPr>
+          <w:sz w:val="21"/>
+          <w:szCs w:val="21"/>
+        </w:rPr>
+        <w:t xml:space="preserve">the </w:t>
+      </w:r>
+      <w:r>
+        <w:rPr>
+          <w:sz w:val="21"/>
+          <w:szCs w:val="21"/>
+        </w:rPr>
+        <w:t>position and activity of 313 tuna purse seiners between 2012 and 2018</w:t>
+      </w:r>
+      <w:r>
+        <w:rPr>
+          <w:sz w:val="21"/>
+          <w:szCs w:val="21"/>
+        </w:rPr>
+        <w:t xml:space="preserve"> and quantify their</w:t>
+      </w:r>
+      <w:r>
+        <w:rPr>
+          <w:sz w:val="21"/>
+          <w:szCs w:val="21"/>
+        </w:rPr>
+        <w:t xml:space="preserve"> time spent in Kiribati and other </w:t>
+      </w:r>
+      <w:r>
+        <w:rPr>
+          <w:sz w:val="21"/>
+          <w:szCs w:val="21"/>
+        </w:rPr>
+        <w:t>nations</w:t>
+      </w:r>
+      <w:r>
+        <w:rPr>
+          <w:sz w:val="21"/>
+          <w:szCs w:val="21"/>
+        </w:rPr>
+        <w:t>’ waters</w:t>
+      </w:r>
+      <w:r>
+        <w:rPr>
+          <w:sz w:val="21"/>
+          <w:szCs w:val="21"/>
+        </w:rPr>
+        <w:t>, and measure</w:t>
+      </w:r>
+      <w:r>
+        <w:rPr>
+          <w:sz w:val="21"/>
+          <w:szCs w:val="21"/>
+        </w:rPr>
+        <w:t xml:space="preserve"> effort redistribution after the implementation of PIPA. Consistent with the model’s predictions, we find that fishing vessels that had fished in PIPA largely moved outside of Kiribati, but that because fishing rights were transferable across countries, the cost of conservation to Kiribati were substantially reduced. This is an important lesson for other Pacific Island nations currently considering large scale marine conservation</w:t>
+      </w:r>
+      <w:r>
+        <w:rPr>
+          <w:sz w:val="21"/>
+          <w:szCs w:val="21"/>
+        </w:rPr>
+        <w:t xml:space="preserve">, such as Palau’s commitment to </w:t>
+      </w:r>
+      <w:r>
+        <w:rPr>
+          <w:sz w:val="21"/>
+          <w:szCs w:val="21"/>
+        </w:rPr>
+        <w:t xml:space="preserve">soon </w:t>
+      </w:r>
+      <w:r>
+        <w:rPr>
+          <w:sz w:val="21"/>
+          <w:szCs w:val="21"/>
+        </w:rPr>
+        <w:t>protect 80% of its waters</w:t>
+      </w:r>
+      <w:r>
+        <w:rPr>
+          <w:sz w:val="21"/>
+          <w:szCs w:val="21"/>
+        </w:rPr>
+        <w:t>.</w:t>
       </w:r>
     </w:p>
     <w:p>
       <w:pPr>
+        <w:ind w:right="15"/>
         <w:jc w:val="both"/>
         <w:rPr>
           <w:sz w:val="21"/>
@@ -187,6 +589,7 @@
     </w:p>
     <w:p>
       <w:pPr>
+        <w:ind w:right="15"/>
         <w:jc w:val="both"/>
         <w:rPr>
           <w:sz w:val="21"/>
@@ -198,11 +601,91 @@
           <w:sz w:val="21"/>
           <w:szCs w:val="21"/>
         </w:rPr>
-        <w:t>Our research is of particular interest to managers, policy makers, conservation scientists, and economists. Target 11 of the Convention on Biological Diversity (signed by 150 government leaders) aims to protect 10% of the oceans by 2020, and The Global Deal for Nature calls for 30% protection by 2030. Today, less than 3% of our oceans are within fully-protected areas. If nations are to meet these ambitious goals, sudden large-scale conservation will be needed. Our work shows how the design of fisheries markets can incentivize large-scale conservation to the implementing countries.</w:t>
+        <w:t>Our findings are</w:t>
+      </w:r>
+      <w:r>
+        <w:rPr>
+          <w:sz w:val="21"/>
+          <w:szCs w:val="21"/>
+        </w:rPr>
+        <w:t xml:space="preserve"> of </w:t>
+      </w:r>
+      <w:r>
+        <w:rPr>
+          <w:sz w:val="21"/>
+          <w:szCs w:val="21"/>
+        </w:rPr>
+        <w:t xml:space="preserve">great </w:t>
+      </w:r>
+      <w:r>
+        <w:rPr>
+          <w:sz w:val="21"/>
+          <w:szCs w:val="21"/>
+        </w:rPr>
+        <w:t>interest</w:t>
+      </w:r>
+      <w:r>
+        <w:rPr>
+          <w:sz w:val="21"/>
+          <w:szCs w:val="21"/>
+        </w:rPr>
+        <w:t xml:space="preserve"> to managers, policy makers, conservation scientists, and economists. Target 11 of the Convention</w:t>
+      </w:r>
+      <w:bookmarkStart w:id="0" w:name="_GoBack"/>
+      <w:bookmarkEnd w:id="0"/>
+      <w:r>
+        <w:rPr>
+          <w:sz w:val="21"/>
+          <w:szCs w:val="21"/>
+        </w:rPr>
+        <w:t xml:space="preserve"> on Biological Diversit</w:t>
+      </w:r>
+      <w:r>
+        <w:rPr>
+          <w:sz w:val="21"/>
+          <w:szCs w:val="21"/>
+        </w:rPr>
+        <w:t>y</w:t>
+      </w:r>
+      <w:r>
+        <w:rPr>
+          <w:sz w:val="21"/>
+          <w:szCs w:val="21"/>
+        </w:rPr>
+        <w:t xml:space="preserve"> aims to protect 10% of the oceans by 2020, and The Global Deal for Nature</w:t>
+      </w:r>
+      <w:r>
+        <w:rPr>
+          <w:sz w:val="21"/>
+          <w:szCs w:val="21"/>
+        </w:rPr>
+        <w:t xml:space="preserve"> and the International Union for Conservation of Nature</w:t>
+      </w:r>
+      <w:r>
+        <w:rPr>
+          <w:sz w:val="21"/>
+          <w:szCs w:val="21"/>
+        </w:rPr>
+        <w:t xml:space="preserve"> call for 30% protection by 2030. Our work shows how </w:t>
+      </w:r>
+      <w:r>
+        <w:rPr>
+          <w:sz w:val="21"/>
+          <w:szCs w:val="21"/>
+        </w:rPr>
+        <w:t>environmental markets can be leveraged to attain these ambitious but much-needed goals</w:t>
+      </w:r>
+      <w:r>
+        <w:rPr>
+          <w:sz w:val="21"/>
+          <w:szCs w:val="21"/>
+        </w:rPr>
+        <w:t>.</w:t>
       </w:r>
     </w:p>
     <w:p>
       <w:pPr>
+        <w:ind w:right="15"/>
         <w:jc w:val="both"/>
         <w:rPr>
           <w:sz w:val="21"/>
@@ -212,6 +695,7 @@
     </w:p>
     <w:p>
       <w:pPr>
+        <w:ind w:right="15"/>
         <w:jc w:val="both"/>
         <w:rPr>
           <w:sz w:val="21"/>
@@ -223,7 +707,23 @@
           <w:sz w:val="21"/>
           <w:szCs w:val="21"/>
         </w:rPr>
-        <w:t xml:space="preserve">All authors contributed equally and accept responsibility for this work. The manuscript has not been published elsewhere and is not under consideration by another journal. We have no conflicts of interest. Our raw and processed data and code are available at our online GitHub repository. Five suggested referees with expertise in fisheries, marine conservation, and property rights include: Jane Lubchenco, Enric Sala, Ana Parma, </w:t>
+        <w:t xml:space="preserve">All authors contributed equally and accept responsibility for this work. The manuscript has not been published elsewhere and is not under consideration by another journal. We have no conflicts of interest. Five suggested referees with expertise in fisheries, marine conservation, and property rights include: Jane Lubchenco, </w:t>
+      </w:r>
+      <w:proofErr w:type="spellStart"/>
+      <w:r>
+        <w:rPr>
+          <w:sz w:val="21"/>
+          <w:szCs w:val="21"/>
+        </w:rPr>
+        <w:t>Enric</w:t>
+      </w:r>
+      <w:proofErr w:type="spellEnd"/>
+      <w:r>
+        <w:rPr>
+          <w:sz w:val="21"/>
+          <w:szCs w:val="21"/>
+        </w:rPr>
+        <w:t xml:space="preserve"> Sala, Ana Parma, </w:t>
       </w:r>
       <w:r>
         <w:rPr>
@@ -237,15 +737,17 @@
           <w:sz w:val="21"/>
           <w:szCs w:val="21"/>
         </w:rPr>
-        <w:t xml:space="preserve">, and </w:t>
-      </w:r>
-      <w:r>
-        <w:rPr>
-          <w:sz w:val="21"/>
-          <w:szCs w:val="21"/>
-        </w:rPr>
-        <w:t>Kailin Kroetz</w:t>
-      </w:r>
+        <w:t xml:space="preserve">, and Kailin </w:t>
+      </w:r>
+      <w:proofErr w:type="spellStart"/>
+      <w:r>
+        <w:rPr>
+          <w:sz w:val="21"/>
+          <w:szCs w:val="21"/>
+        </w:rPr>
+        <w:t>Kroetz</w:t>
+      </w:r>
+      <w:proofErr w:type="spellEnd"/>
       <w:r>
         <w:rPr>
           <w:sz w:val="21"/>
@@ -256,6 +758,7 @@
     </w:p>
     <w:p>
       <w:pPr>
+        <w:ind w:right="15"/>
         <w:jc w:val="both"/>
         <w:rPr>
           <w:sz w:val="21"/>
@@ -265,6 +768,7 @@
     </w:p>
     <w:p>
       <w:pPr>
+        <w:ind w:right="15"/>
         <w:jc w:val="both"/>
         <w:rPr>
           <w:sz w:val="21"/>
@@ -278,11 +782,10 @@
         </w:rPr>
         <w:t>Thank you for your consideration. We look forward to hearing from you.</w:t>
       </w:r>
-      <w:bookmarkStart w:id="0" w:name="_GoBack"/>
-      <w:bookmarkEnd w:id="0"/>
     </w:p>
     <w:p>
       <w:pPr>
+        <w:ind w:right="15"/>
         <w:jc w:val="both"/>
         <w:rPr>
           <w:sz w:val="21"/>
@@ -299,6 +802,7 @@
     </w:p>
     <w:p>
       <w:pPr>
+        <w:ind w:right="15"/>
         <w:jc w:val="both"/>
         <w:rPr>
           <w:sz w:val="21"/>
@@ -308,6 +812,7 @@
     </w:p>
     <w:p>
       <w:pPr>
+        <w:ind w:right="15"/>
         <w:jc w:val="both"/>
         <w:rPr>
           <w:sz w:val="21"/>
@@ -319,11 +824,21 @@
           <w:sz w:val="21"/>
           <w:szCs w:val="21"/>
         </w:rPr>
-        <w:t>Juan Carlos Villaseñor-Derbez</w:t>
-      </w:r>
+        <w:t xml:space="preserve">Juan Carlos </w:t>
+      </w:r>
+      <w:proofErr w:type="spellStart"/>
+      <w:r>
+        <w:rPr>
+          <w:sz w:val="21"/>
+          <w:szCs w:val="21"/>
+        </w:rPr>
+        <w:t>Villaseñor-Derbez</w:t>
+      </w:r>
+      <w:proofErr w:type="spellEnd"/>
     </w:p>
     <w:p>
       <w:pPr>
+        <w:ind w:right="15"/>
         <w:jc w:val="both"/>
         <w:rPr>
           <w:sz w:val="21"/>
@@ -340,6 +855,7 @@
     </w:p>
     <w:p>
       <w:pPr>
+        <w:ind w:right="15"/>
         <w:jc w:val="both"/>
         <w:rPr>
           <w:sz w:val="21"/>
@@ -352,26 +868,6 @@
           <w:szCs w:val="21"/>
         </w:rPr>
         <w:t>University of California Santa Barbara</w:t>
-      </w:r>
-    </w:p>
-    <w:p>
-      <w:pPr>
-        <w:pStyle w:val="SignatureCompany"/>
-        <w:spacing w:line="240" w:lineRule="auto"/>
-        <w:ind w:left="0"/>
-        <w:rPr>
-          <w:rFonts w:ascii="Times New Roman" w:hAnsi="Times New Roman"/>
-          <w:sz w:val="21"/>
-          <w:szCs w:val="21"/>
-        </w:rPr>
-      </w:pPr>
-      <w:r>
-        <w:rPr>
-          <w:rFonts w:ascii="Times New Roman" w:hAnsi="Times New Roman"/>
-          <w:sz w:val="21"/>
-          <w:szCs w:val="21"/>
-        </w:rPr>
-        <w:t>juancarlos@ucsb.edu</w:t>
       </w:r>
     </w:p>
     <w:sectPr>
@@ -524,7 +1020,7 @@
       <w:rPr>
         <w:noProof/>
       </w:rPr>
-      <w:t>June 24, 2019</w:t>
+      <w:t>September 8, 2019</w:t>
     </w:r>
     <w:r>
       <w:rPr>
@@ -618,7 +1114,7 @@
               <wp:inline distT="0" distB="0" distL="0" distR="0" wp14:anchorId="6F29780B" wp14:editId="24EF2EFD">
                 <wp:extent cx="838200" cy="828675"/>
                 <wp:effectExtent l="19050" t="0" r="0" b="0"/>
-                <wp:docPr id="34" name="Picture 34" descr="seal"/>
+                <wp:docPr id="14" name="Picture 14" descr="seal"/>
                 <wp:cNvGraphicFramePr>
                   <a:graphicFrameLocks xmlns:a="http://schemas.openxmlformats.org/drawingml/2006/main" noChangeAspect="1"/>
                 </wp:cNvGraphicFramePr>
@@ -986,7 +1482,7 @@
     </w:rPrDefault>
     <w:pPrDefault/>
   </w:docDefaults>
-  <w:latentStyles w:defLockedState="0" w:defUIPriority="0" w:defSemiHidden="0" w:defUnhideWhenUsed="0" w:defQFormat="0" w:count="376">
+  <w:latentStyles w:defLockedState="0" w:defUIPriority="0" w:defSemiHidden="0" w:defUnhideWhenUsed="0" w:defQFormat="0" w:count="377">
     <w:lsdException w:name="Normal" w:qFormat="1"/>
     <w:lsdException w:name="heading 1" w:qFormat="1"/>
     <w:lsdException w:name="heading 2" w:qFormat="1"/>
@@ -1086,6 +1582,7 @@
     <w:lsdException w:name="HTML Sample" w:semiHidden="1" w:unhideWhenUsed="1"/>
     <w:lsdException w:name="HTML Typewriter" w:semiHidden="1" w:unhideWhenUsed="1"/>
     <w:lsdException w:name="HTML Variable" w:semiHidden="1" w:unhideWhenUsed="1"/>
+    <w:lsdException w:name="Normal Table" w:semiHidden="1" w:unhideWhenUsed="1"/>
     <w:lsdException w:name="annotation subject" w:semiHidden="1" w:unhideWhenUsed="1"/>
     <w:lsdException w:name="No List" w:semiHidden="1" w:unhideWhenUsed="1"/>
     <w:lsdException w:name="Outline List 1" w:semiHidden="1" w:unhideWhenUsed="1"/>
@@ -1127,9 +1624,9 @@
     <w:lsdException w:name="Table 3D effects 3" w:semiHidden="1" w:unhideWhenUsed="1"/>
     <w:lsdException w:name="Table Contemporary" w:semiHidden="1" w:unhideWhenUsed="1"/>
     <w:lsdException w:name="Table Elegant" w:semiHidden="1" w:unhideWhenUsed="1"/>
-    <w:lsdException w:name="Table Professional" w:semiHidden="1" w:unhideWhenUsed="1"/>
+    <w:lsdException w:name="Table Subtle 1" w:semiHidden="1" w:unhideWhenUsed="1"/>
     <w:lsdException w:name="Table Subtle 2" w:semiHidden="1" w:unhideWhenUsed="1"/>
-    <w:lsdException w:name="Table Web 1" w:semiHidden="1" w:unhideWhenUsed="1"/>
+    <w:lsdException w:name="Table Web 3" w:semiHidden="1" w:unhideWhenUsed="1"/>
     <w:lsdException w:name="Balloon Text" w:semiHidden="1" w:unhideWhenUsed="1"/>
     <w:lsdException w:name="Table Theme" w:semiHidden="1" w:unhideWhenUsed="1"/>
     <w:lsdException w:name="Placeholder Text" w:semiHidden="1" w:uiPriority="99"/>
@@ -1352,6 +1849,7 @@
     <w:lsdException w:name="Hashtag" w:semiHidden="1" w:uiPriority="99" w:unhideWhenUsed="1"/>
     <w:lsdException w:name="Unresolved Mention" w:semiHidden="1" w:uiPriority="99" w:unhideWhenUsed="1"/>
     <w:lsdException w:name="Smart Link" w:semiHidden="1" w:uiPriority="99" w:unhideWhenUsed="1"/>
+    <w:lsdException w:name="Smart Link Error" w:semiHidden="1" w:uiPriority="99" w:unhideWhenUsed="1"/>
   </w:latentStyles>
   <w:style w:type="paragraph" w:default="1" w:styleId="Normal">
     <w:name w:val="Normal"/>

</xml_diff>